<commit_message>
updated project week 4 doc
</commit_message>
<xml_diff>
--- a/Project- Idle RPG! -Week_4.docx
+++ b/Project- Idle RPG! -Week_4.docx
@@ -43,6 +43,78 @@
     </w:p>
     <w:p>
       <w:pPr>
+        <w:ind w:left="720"/>
+        <w:rPr>
+          <w:rStyle w:val="Strong"/>
+        </w:rPr>
+      </w:pPr>
+      <w:r>
+        <w:rPr>
+          <w:rStyle w:val="Strong"/>
+        </w:rPr>
+        <w:t xml:space="preserve">Project Source code @ </w:t>
+      </w:r>
+      <w:hyperlink r:id="rId7" w:history="1">
+        <w:r>
+          <w:rPr>
+            <w:rStyle w:val="Hyperlink"/>
+          </w:rPr>
+          <w:t>https://github.com/loftusjl/CSC300_Project</w:t>
+        </w:r>
+      </w:hyperlink>
+      <w:r>
+        <w:rPr>
+          <w:rStyle w:val="Strong"/>
+        </w:rPr>
+        <w:t xml:space="preserve"> </w:t>
+      </w:r>
+    </w:p>
+    <w:p>
+      <w:pPr>
+        <w:ind w:left="720"/>
+        <w:rPr>
+          <w:rStyle w:val="Strong"/>
+          <w:color w:val="4472C4" w:themeColor="accent1"/>
+          <w:u w:val="single"/>
+        </w:rPr>
+      </w:pPr>
+      <w:r>
+        <w:rPr>
+          <w:rStyle w:val="Strong"/>
+        </w:rPr>
+        <w:t xml:space="preserve">“Working” </w:t>
+      </w:r>
+      <w:r>
+        <w:rPr>
+          <w:rStyle w:val="Strong"/>
+        </w:rPr>
+        <w:t xml:space="preserve">UI prototype </w:t>
+      </w:r>
+      <w:r>
+        <w:rPr>
+          <w:rStyle w:val="Strong"/>
+        </w:rPr>
+        <w:t>is</w:t>
+      </w:r>
+      <w:r>
+        <w:rPr>
+          <w:rStyle w:val="Strong"/>
+        </w:rPr>
+        <w:t xml:space="preserve"> hosted at </w:t>
+      </w:r>
+      <w:hyperlink r:id="rId8" w:history="1">
+        <w:r>
+          <w:rPr>
+            <w:rStyle w:val="Strong"/>
+            <w:color w:val="4472C4" w:themeColor="accent1"/>
+            <w:u w:val="single"/>
+          </w:rPr>
+          <w:t>https://pedantic-volhard-b248e7.netlify.app</w:t>
+        </w:r>
+      </w:hyperlink>
+    </w:p>
+    <w:p>
+      <w:pPr>
         <w:pStyle w:val="IntenseQuote"/>
       </w:pPr>
       <w:r>
@@ -53,9 +125,9 @@
           <w:noProof/>
         </w:rPr>
         <w:drawing>
-          <wp:inline distT="0" distB="0" distL="0" distR="0" wp14:anchorId="4CCE936C" wp14:editId="2BFA776B">
-            <wp:extent cx="5791498" cy="6089963"/>
-            <wp:effectExtent l="0" t="0" r="0" b="6350"/>
+          <wp:inline distT="0" distB="0" distL="0" distR="0" wp14:anchorId="4CCE936C" wp14:editId="14662DF6">
+            <wp:extent cx="5397500" cy="5622396"/>
+            <wp:effectExtent l="0" t="0" r="0" b="0"/>
             <wp:docPr id="1" name="Picture 1"/>
             <wp:cNvGraphicFramePr>
               <a:graphicFrameLocks xmlns:a="http://schemas.openxmlformats.org/drawingml/2006/main" noChangeAspect="1"/>
@@ -68,7 +140,7 @@
                     <pic:cNvPicPr/>
                   </pic:nvPicPr>
                   <pic:blipFill>
-                    <a:blip r:embed="rId7"/>
+                    <a:blip r:embed="rId9"/>
                     <a:stretch>
                       <a:fillRect/>
                     </a:stretch>
@@ -76,7 +148,7 @@
                   <pic:spPr>
                     <a:xfrm>
                       <a:off x="0" y="0"/>
-                      <a:ext cx="5791498" cy="6089963"/>
+                      <a:ext cx="5400632" cy="5625658"/>
                     </a:xfrm>
                     <a:prstGeom prst="rect">
                       <a:avLst/>
@@ -117,7 +189,7 @@
                     <pic:cNvPicPr/>
                   </pic:nvPicPr>
                   <pic:blipFill>
-                    <a:blip r:embed="rId8"/>
+                    <a:blip r:embed="rId10"/>
                     <a:stretch>
                       <a:fillRect/>
                     </a:stretch>
@@ -166,7 +238,7 @@
                     <pic:cNvPicPr/>
                   </pic:nvPicPr>
                   <pic:blipFill>
-                    <a:blip r:embed="rId9"/>
+                    <a:blip r:embed="rId11"/>
                     <a:stretch>
                       <a:fillRect/>
                     </a:stretch>
@@ -215,7 +287,7 @@
                     <pic:cNvPicPr/>
                   </pic:nvPicPr>
                   <pic:blipFill>
-                    <a:blip r:embed="rId10"/>
+                    <a:blip r:embed="rId12"/>
                     <a:stretch>
                       <a:fillRect/>
                     </a:stretch>
@@ -264,7 +336,7 @@
                     <pic:cNvPicPr/>
                   </pic:nvPicPr>
                   <pic:blipFill>
-                    <a:blip r:embed="rId11"/>
+                    <a:blip r:embed="rId13"/>
                     <a:stretch>
                       <a:fillRect/>
                     </a:stretch>
@@ -313,7 +385,7 @@
                     <pic:cNvPicPr/>
                   </pic:nvPicPr>
                   <pic:blipFill>
-                    <a:blip r:embed="rId12"/>
+                    <a:blip r:embed="rId14"/>
                     <a:stretch>
                       <a:fillRect/>
                     </a:stretch>
@@ -362,7 +434,7 @@
                     <pic:cNvPicPr/>
                   </pic:nvPicPr>
                   <pic:blipFill>
-                    <a:blip r:embed="rId13"/>
+                    <a:blip r:embed="rId15"/>
                     <a:stretch>
                       <a:fillRect/>
                     </a:stretch>
@@ -411,7 +483,7 @@
                     <pic:cNvPicPr/>
                   </pic:nvPicPr>
                   <pic:blipFill>
-                    <a:blip r:embed="rId14"/>
+                    <a:blip r:embed="rId16"/>
                     <a:stretch>
                       <a:fillRect/>
                     </a:stretch>
@@ -460,7 +532,7 @@
                     <pic:cNvPicPr/>
                   </pic:nvPicPr>
                   <pic:blipFill>
-                    <a:blip r:embed="rId15"/>
+                    <a:blip r:embed="rId17"/>
                     <a:stretch>
                       <a:fillRect/>
                     </a:stretch>
@@ -487,7 +559,15 @@
       </w:pPr>
       <w:r>
         <w:lastRenderedPageBreak/>
-        <w:t>9. Program redirects Player to TravelScreen if Flee was successful</w:t>
+        <w:t xml:space="preserve">9. Program redirects Player to </w:t>
+      </w:r>
+      <w:proofErr w:type="spellStart"/>
+      <w:r>
+        <w:t>TravelScreen</w:t>
+      </w:r>
+      <w:proofErr w:type="spellEnd"/>
+      <w:r>
+        <w:t xml:space="preserve"> if Flee was successful</w:t>
       </w:r>
       <w:r>
         <w:rPr>
@@ -509,7 +589,7 @@
                     <pic:cNvPicPr/>
                   </pic:nvPicPr>
                   <pic:blipFill>
-                    <a:blip r:embed="rId16"/>
+                    <a:blip r:embed="rId18"/>
                     <a:stretch>
                       <a:fillRect/>
                     </a:stretch>
@@ -558,7 +638,7 @@
                     <pic:cNvPicPr/>
                   </pic:nvPicPr>
                   <pic:blipFill>
-                    <a:blip r:embed="rId17"/>
+                    <a:blip r:embed="rId19"/>
                     <a:stretch>
                       <a:fillRect/>
                     </a:stretch>
@@ -613,8 +693,8 @@
       </w:r>
     </w:p>
     <w:sectPr>
-      <w:headerReference w:type="default" r:id="rId18"/>
-      <w:footerReference w:type="default" r:id="rId19"/>
+      <w:headerReference w:type="default" r:id="rId20"/>
+      <w:footerReference w:type="default" r:id="rId21"/>
       <w:pgSz w:w="12240" w:h="15840"/>
       <w:pgMar w:top="1440" w:right="1440" w:bottom="1440" w:left="1440" w:header="720" w:footer="720" w:gutter="0"/>
       <w:cols w:space="720"/>
@@ -894,8 +974,19 @@
         <w:sz w:val="24"/>
         <w:szCs w:val="24"/>
       </w:rPr>
-      <w:t>Jesse Loftus, Cody Lepp</w:t>
+      <w:t xml:space="preserve">Jesse Loftus, Cody </w:t>
     </w:r>
+    <w:proofErr w:type="spellStart"/>
+    <w:r>
+      <w:rPr>
+        <w:b/>
+        <w:bCs/>
+        <w:sz w:val="24"/>
+        <w:szCs w:val="24"/>
+      </w:rPr>
+      <w:t>Lepp</w:t>
+    </w:r>
+    <w:proofErr w:type="spellEnd"/>
   </w:p>
   <w:p>
     <w:pPr>
@@ -3342,6 +3433,119 @@
     </w:lvl>
   </w:abstractNum>
   <w:abstractNum w:abstractNumId="28" w15:restartNumberingAfterBreak="0">
+    <w:nsid w:val="5EEE17C3"/>
+    <w:multiLevelType w:val="hybridMultilevel"/>
+    <w:tmpl w:val="8E9EB7F6"/>
+    <w:lvl w:ilvl="0" w:tplc="04090001">
+      <w:start w:val="1"/>
+      <w:numFmt w:val="bullet"/>
+      <w:lvlText w:val=""/>
+      <w:lvlJc w:val="left"/>
+      <w:pPr>
+        <w:ind w:left="720" w:hanging="360"/>
+      </w:pPr>
+      <w:rPr>
+        <w:rFonts w:ascii="Symbol" w:hAnsi="Symbol" w:hint="default"/>
+      </w:rPr>
+    </w:lvl>
+    <w:lvl w:ilvl="1" w:tplc="04090003" w:tentative="1">
+      <w:start w:val="1"/>
+      <w:numFmt w:val="bullet"/>
+      <w:lvlText w:val="o"/>
+      <w:lvlJc w:val="left"/>
+      <w:pPr>
+        <w:ind w:left="1440" w:hanging="360"/>
+      </w:pPr>
+      <w:rPr>
+        <w:rFonts w:ascii="Courier New" w:hAnsi="Courier New" w:cs="Courier New" w:hint="default"/>
+      </w:rPr>
+    </w:lvl>
+    <w:lvl w:ilvl="2" w:tplc="04090005" w:tentative="1">
+      <w:start w:val="1"/>
+      <w:numFmt w:val="bullet"/>
+      <w:lvlText w:val=""/>
+      <w:lvlJc w:val="left"/>
+      <w:pPr>
+        <w:ind w:left="2160" w:hanging="360"/>
+      </w:pPr>
+      <w:rPr>
+        <w:rFonts w:ascii="Wingdings" w:hAnsi="Wingdings" w:hint="default"/>
+      </w:rPr>
+    </w:lvl>
+    <w:lvl w:ilvl="3" w:tplc="04090001" w:tentative="1">
+      <w:start w:val="1"/>
+      <w:numFmt w:val="bullet"/>
+      <w:lvlText w:val=""/>
+      <w:lvlJc w:val="left"/>
+      <w:pPr>
+        <w:ind w:left="2880" w:hanging="360"/>
+      </w:pPr>
+      <w:rPr>
+        <w:rFonts w:ascii="Symbol" w:hAnsi="Symbol" w:hint="default"/>
+      </w:rPr>
+    </w:lvl>
+    <w:lvl w:ilvl="4" w:tplc="04090003" w:tentative="1">
+      <w:start w:val="1"/>
+      <w:numFmt w:val="bullet"/>
+      <w:lvlText w:val="o"/>
+      <w:lvlJc w:val="left"/>
+      <w:pPr>
+        <w:ind w:left="3600" w:hanging="360"/>
+      </w:pPr>
+      <w:rPr>
+        <w:rFonts w:ascii="Courier New" w:hAnsi="Courier New" w:cs="Courier New" w:hint="default"/>
+      </w:rPr>
+    </w:lvl>
+    <w:lvl w:ilvl="5" w:tplc="04090005" w:tentative="1">
+      <w:start w:val="1"/>
+      <w:numFmt w:val="bullet"/>
+      <w:lvlText w:val=""/>
+      <w:lvlJc w:val="left"/>
+      <w:pPr>
+        <w:ind w:left="4320" w:hanging="360"/>
+      </w:pPr>
+      <w:rPr>
+        <w:rFonts w:ascii="Wingdings" w:hAnsi="Wingdings" w:hint="default"/>
+      </w:rPr>
+    </w:lvl>
+    <w:lvl w:ilvl="6" w:tplc="04090001" w:tentative="1">
+      <w:start w:val="1"/>
+      <w:numFmt w:val="bullet"/>
+      <w:lvlText w:val=""/>
+      <w:lvlJc w:val="left"/>
+      <w:pPr>
+        <w:ind w:left="5040" w:hanging="360"/>
+      </w:pPr>
+      <w:rPr>
+        <w:rFonts w:ascii="Symbol" w:hAnsi="Symbol" w:hint="default"/>
+      </w:rPr>
+    </w:lvl>
+    <w:lvl w:ilvl="7" w:tplc="04090003" w:tentative="1">
+      <w:start w:val="1"/>
+      <w:numFmt w:val="bullet"/>
+      <w:lvlText w:val="o"/>
+      <w:lvlJc w:val="left"/>
+      <w:pPr>
+        <w:ind w:left="5760" w:hanging="360"/>
+      </w:pPr>
+      <w:rPr>
+        <w:rFonts w:ascii="Courier New" w:hAnsi="Courier New" w:cs="Courier New" w:hint="default"/>
+      </w:rPr>
+    </w:lvl>
+    <w:lvl w:ilvl="8" w:tplc="04090005" w:tentative="1">
+      <w:start w:val="1"/>
+      <w:numFmt w:val="bullet"/>
+      <w:lvlText w:val=""/>
+      <w:lvlJc w:val="left"/>
+      <w:pPr>
+        <w:ind w:left="6480" w:hanging="360"/>
+      </w:pPr>
+      <w:rPr>
+        <w:rFonts w:ascii="Wingdings" w:hAnsi="Wingdings" w:hint="default"/>
+      </w:rPr>
+    </w:lvl>
+  </w:abstractNum>
+  <w:abstractNum w:abstractNumId="29" w15:restartNumberingAfterBreak="0">
     <w:nsid w:val="63EF076A"/>
     <w:multiLevelType w:val="hybridMultilevel"/>
     <w:tmpl w:val="494EA47E"/>
@@ -3430,7 +3634,7 @@
       </w:pPr>
     </w:lvl>
   </w:abstractNum>
-  <w:abstractNum w:abstractNumId="29" w15:restartNumberingAfterBreak="0">
+  <w:abstractNum w:abstractNumId="30" w15:restartNumberingAfterBreak="0">
     <w:nsid w:val="65AD6FD8"/>
     <w:multiLevelType w:val="hybridMultilevel"/>
     <w:tmpl w:val="E9703088"/>
@@ -3519,7 +3723,7 @@
       </w:pPr>
     </w:lvl>
   </w:abstractNum>
-  <w:abstractNum w:abstractNumId="30" w15:restartNumberingAfterBreak="0">
+  <w:abstractNum w:abstractNumId="31" w15:restartNumberingAfterBreak="0">
     <w:nsid w:val="65F8171B"/>
     <w:multiLevelType w:val="hybridMultilevel"/>
     <w:tmpl w:val="55BEF552"/>
@@ -3605,7 +3809,7 @@
       </w:pPr>
     </w:lvl>
   </w:abstractNum>
-  <w:abstractNum w:abstractNumId="31" w15:restartNumberingAfterBreak="0">
+  <w:abstractNum w:abstractNumId="32" w15:restartNumberingAfterBreak="0">
     <w:nsid w:val="68C52970"/>
     <w:multiLevelType w:val="hybridMultilevel"/>
     <w:tmpl w:val="BA7A6ED0"/>
@@ -3694,7 +3898,7 @@
       </w:pPr>
     </w:lvl>
   </w:abstractNum>
-  <w:abstractNum w:abstractNumId="32" w15:restartNumberingAfterBreak="0">
+  <w:abstractNum w:abstractNumId="33" w15:restartNumberingAfterBreak="0">
     <w:nsid w:val="6BAB58DF"/>
     <w:multiLevelType w:val="hybridMultilevel"/>
     <w:tmpl w:val="689CB050"/>
@@ -3802,7 +4006,7 @@
     <w:abstractNumId w:val="8"/>
   </w:num>
   <w:num w:numId="7">
-    <w:abstractNumId w:val="29"/>
+    <w:abstractNumId w:val="30"/>
   </w:num>
   <w:num w:numId="8">
     <w:abstractNumId w:val="16"/>
@@ -3811,7 +4015,7 @@
     <w:abstractNumId w:val="2"/>
   </w:num>
   <w:num w:numId="10">
-    <w:abstractNumId w:val="30"/>
+    <w:abstractNumId w:val="31"/>
   </w:num>
   <w:num w:numId="11">
     <w:abstractNumId w:val="14"/>
@@ -3832,13 +4036,13 @@
     <w:abstractNumId w:val="22"/>
   </w:num>
   <w:num w:numId="17">
-    <w:abstractNumId w:val="31"/>
+    <w:abstractNumId w:val="32"/>
   </w:num>
   <w:num w:numId="18">
     <w:abstractNumId w:val="20"/>
   </w:num>
   <w:num w:numId="19">
-    <w:abstractNumId w:val="32"/>
+    <w:abstractNumId w:val="33"/>
   </w:num>
   <w:num w:numId="20">
     <w:abstractNumId w:val="24"/>
@@ -3865,7 +4069,7 @@
     <w:abstractNumId w:val="1"/>
   </w:num>
   <w:num w:numId="28">
-    <w:abstractNumId w:val="28"/>
+    <w:abstractNumId w:val="29"/>
   </w:num>
   <w:num w:numId="29">
     <w:abstractNumId w:val="6"/>
@@ -3881,6 +4085,9 @@
   </w:num>
   <w:num w:numId="33">
     <w:abstractNumId w:val="7"/>
+  </w:num>
+  <w:num w:numId="34">
+    <w:abstractNumId w:val="28"/>
   </w:num>
 </w:numbering>
 </file>
@@ -4578,6 +4785,108 @@
       <w:color w:val="4472C4" w:themeColor="accent1"/>
     </w:rPr>
   </w:style>
+  <w:style w:type="character" w:styleId="CommentReference">
+    <w:name w:val="annotation reference"/>
+    <w:basedOn w:val="DefaultParagraphFont"/>
+    <w:uiPriority w:val="99"/>
+    <w:semiHidden/>
+    <w:unhideWhenUsed/>
+    <w:rsid w:val="00EE3BD9"/>
+    <w:rPr>
+      <w:sz w:val="16"/>
+      <w:szCs w:val="16"/>
+    </w:rPr>
+  </w:style>
+  <w:style w:type="paragraph" w:styleId="CommentText">
+    <w:name w:val="annotation text"/>
+    <w:basedOn w:val="Normal"/>
+    <w:link w:val="CommentTextChar"/>
+    <w:uiPriority w:val="99"/>
+    <w:semiHidden/>
+    <w:unhideWhenUsed/>
+    <w:rsid w:val="00EE3BD9"/>
+    <w:pPr>
+      <w:spacing w:line="240" w:lineRule="auto"/>
+    </w:pPr>
+    <w:rPr>
+      <w:sz w:val="20"/>
+      <w:szCs w:val="20"/>
+    </w:rPr>
+  </w:style>
+  <w:style w:type="character" w:customStyle="1" w:styleId="CommentTextChar">
+    <w:name w:val="Comment Text Char"/>
+    <w:basedOn w:val="DefaultParagraphFont"/>
+    <w:link w:val="CommentText"/>
+    <w:uiPriority w:val="99"/>
+    <w:semiHidden/>
+    <w:rsid w:val="00EE3BD9"/>
+    <w:rPr>
+      <w:sz w:val="20"/>
+      <w:szCs w:val="20"/>
+    </w:rPr>
+  </w:style>
+  <w:style w:type="paragraph" w:styleId="CommentSubject">
+    <w:name w:val="annotation subject"/>
+    <w:basedOn w:val="CommentText"/>
+    <w:next w:val="CommentText"/>
+    <w:link w:val="CommentSubjectChar"/>
+    <w:uiPriority w:val="99"/>
+    <w:semiHidden/>
+    <w:unhideWhenUsed/>
+    <w:rsid w:val="00EE3BD9"/>
+    <w:rPr>
+      <w:b/>
+      <w:bCs/>
+    </w:rPr>
+  </w:style>
+  <w:style w:type="character" w:customStyle="1" w:styleId="CommentSubjectChar">
+    <w:name w:val="Comment Subject Char"/>
+    <w:basedOn w:val="CommentTextChar"/>
+    <w:link w:val="CommentSubject"/>
+    <w:uiPriority w:val="99"/>
+    <w:semiHidden/>
+    <w:rsid w:val="00EE3BD9"/>
+    <w:rPr>
+      <w:b/>
+      <w:bCs/>
+      <w:sz w:val="20"/>
+      <w:szCs w:val="20"/>
+    </w:rPr>
+  </w:style>
+  <w:style w:type="character" w:styleId="Hyperlink">
+    <w:name w:val="Hyperlink"/>
+    <w:basedOn w:val="DefaultParagraphFont"/>
+    <w:uiPriority w:val="99"/>
+    <w:unhideWhenUsed/>
+    <w:rsid w:val="00EE3BD9"/>
+    <w:rPr>
+      <w:color w:val="0563C1" w:themeColor="hyperlink"/>
+      <w:u w:val="single"/>
+    </w:rPr>
+  </w:style>
+  <w:style w:type="character" w:styleId="UnresolvedMention">
+    <w:name w:val="Unresolved Mention"/>
+    <w:basedOn w:val="DefaultParagraphFont"/>
+    <w:uiPriority w:val="99"/>
+    <w:semiHidden/>
+    <w:unhideWhenUsed/>
+    <w:rsid w:val="00EE3BD9"/>
+    <w:rPr>
+      <w:color w:val="605E5C"/>
+      <w:shd w:val="clear" w:color="auto" w:fill="E1DFDD"/>
+    </w:rPr>
+  </w:style>
+  <w:style w:type="character" w:styleId="Strong">
+    <w:name w:val="Strong"/>
+    <w:basedOn w:val="DefaultParagraphFont"/>
+    <w:uiPriority w:val="22"/>
+    <w:qFormat/>
+    <w:rsid w:val="00EE3BD9"/>
+    <w:rPr>
+      <w:b/>
+      <w:bCs/>
+    </w:rPr>
+  </w:style>
 </w:styles>
 </file>
 

</xml_diff>

<commit_message>
updated week 4 doc
</commit_message>
<xml_diff>
--- a/Project- Idle RPG! -Week_4.docx
+++ b/Project- Idle RPG! -Week_4.docx
@@ -24,6 +24,9 @@
           <w:ilvl w:val="0"/>
           <w:numId w:val="11"/>
         </w:numPr>
+        <w:rPr>
+          <w:noProof/>
+        </w:rPr>
       </w:pPr>
       <w:r>
         <w:t>UI Prototype</w:t>
@@ -36,6 +39,624 @@
           <w:noProof/>
         </w:rPr>
         <w:t xml:space="preserve"> </w:t>
+      </w:r>
+    </w:p>
+    <w:p>
+      <w:pPr>
+        <w:ind w:left="720"/>
+        <w:rPr>
+          <w:rStyle w:val="Strong"/>
+        </w:rPr>
+      </w:pPr>
+      <w:r>
+        <w:rPr>
+          <w:rStyle w:val="Strong"/>
+        </w:rPr>
+        <w:t xml:space="preserve">Project Source code @ </w:t>
+      </w:r>
+      <w:hyperlink r:id="rId7" w:history="1">
+        <w:r>
+          <w:rPr>
+            <w:rStyle w:val="Hyperlink"/>
+          </w:rPr>
+          <w:t>https://github.com/loftusjl/CSC300_Project</w:t>
+        </w:r>
+      </w:hyperlink>
+      <w:r>
+        <w:rPr>
+          <w:rStyle w:val="Strong"/>
+        </w:rPr>
+        <w:t xml:space="preserve"> </w:t>
+      </w:r>
+    </w:p>
+    <w:p>
+      <w:pPr>
+        <w:ind w:left="720"/>
+        <w:rPr>
+          <w:rStyle w:val="Strong"/>
+          <w:color w:val="4472C4" w:themeColor="accent1"/>
+          <w:u w:val="single"/>
+        </w:rPr>
+      </w:pPr>
+      <w:r>
+        <w:rPr>
+          <w:rStyle w:val="Strong"/>
+        </w:rPr>
+        <w:t xml:space="preserve">“Working” </w:t>
+      </w:r>
+      <w:r>
+        <w:rPr>
+          <w:rStyle w:val="Strong"/>
+        </w:rPr>
+        <w:t xml:space="preserve">UI prototype </w:t>
+      </w:r>
+      <w:r>
+        <w:rPr>
+          <w:rStyle w:val="Strong"/>
+        </w:rPr>
+        <w:t>is</w:t>
+      </w:r>
+      <w:r>
+        <w:rPr>
+          <w:rStyle w:val="Strong"/>
+        </w:rPr>
+        <w:t xml:space="preserve"> hosted at </w:t>
+      </w:r>
+      <w:hyperlink r:id="rId8" w:history="1">
+        <w:r>
+          <w:rPr>
+            <w:rStyle w:val="Strong"/>
+            <w:color w:val="4472C4" w:themeColor="accent1"/>
+            <w:u w:val="single"/>
+          </w:rPr>
+          <w:t>https://pedantic-volhard-b248e7.netlify.app</w:t>
+        </w:r>
+      </w:hyperlink>
+    </w:p>
+    <w:p>
+      <w:pPr>
+        <w:pStyle w:val="IntenseQuote"/>
+      </w:pPr>
+      <w:r>
+        <w:t>0.System displays initial select menu</w:t>
+      </w:r>
+      <w:r>
+        <w:rPr>
+          <w:noProof/>
+        </w:rPr>
+        <w:drawing>
+          <wp:inline distT="0" distB="0" distL="0" distR="0" wp14:anchorId="4CCE936C" wp14:editId="14662DF6">
+            <wp:extent cx="5397500" cy="5622396"/>
+            <wp:effectExtent l="0" t="0" r="0" b="0"/>
+            <wp:docPr id="1" name="Picture 1"/>
+            <wp:cNvGraphicFramePr>
+              <a:graphicFrameLocks xmlns:a="http://schemas.openxmlformats.org/drawingml/2006/main" noChangeAspect="1"/>
+            </wp:cNvGraphicFramePr>
+            <a:graphic xmlns:a="http://schemas.openxmlformats.org/drawingml/2006/main">
+              <a:graphicData uri="http://schemas.openxmlformats.org/drawingml/2006/picture">
+                <pic:pic xmlns:pic="http://schemas.openxmlformats.org/drawingml/2006/picture">
+                  <pic:nvPicPr>
+                    <pic:cNvPr id="1" name=""/>
+                    <pic:cNvPicPr/>
+                  </pic:nvPicPr>
+                  <pic:blipFill>
+                    <a:blip r:embed="rId9"/>
+                    <a:stretch>
+                      <a:fillRect/>
+                    </a:stretch>
+                  </pic:blipFill>
+                  <pic:spPr>
+                    <a:xfrm>
+                      <a:off x="0" y="0"/>
+                      <a:ext cx="5400632" cy="5625658"/>
+                    </a:xfrm>
+                    <a:prstGeom prst="rect">
+                      <a:avLst/>
+                    </a:prstGeom>
+                  </pic:spPr>
+                </pic:pic>
+              </a:graphicData>
+            </a:graphic>
+          </wp:inline>
+        </w:drawing>
+      </w:r>
+    </w:p>
+    <w:p>
+      <w:pPr>
+        <w:pStyle w:val="IntenseQuote"/>
+      </w:pPr>
+      <w:r>
+        <w:lastRenderedPageBreak/>
+        <w:t>1. Player clicks Create New Character</w:t>
+      </w:r>
+      <w:r>
+        <w:rPr>
+          <w:noProof/>
+        </w:rPr>
+        <w:drawing>
+          <wp:inline distT="0" distB="0" distL="0" distR="0" wp14:anchorId="7C7CA69C" wp14:editId="551097DF">
+            <wp:extent cx="5823249" cy="2902099"/>
+            <wp:effectExtent l="0" t="0" r="6350" b="0"/>
+            <wp:docPr id="2" name="Picture 2"/>
+            <wp:cNvGraphicFramePr>
+              <a:graphicFrameLocks xmlns:a="http://schemas.openxmlformats.org/drawingml/2006/main" noChangeAspect="1"/>
+            </wp:cNvGraphicFramePr>
+            <a:graphic xmlns:a="http://schemas.openxmlformats.org/drawingml/2006/main">
+              <a:graphicData uri="http://schemas.openxmlformats.org/drawingml/2006/picture">
+                <pic:pic xmlns:pic="http://schemas.openxmlformats.org/drawingml/2006/picture">
+                  <pic:nvPicPr>
+                    <pic:cNvPr id="1" name=""/>
+                    <pic:cNvPicPr/>
+                  </pic:nvPicPr>
+                  <pic:blipFill>
+                    <a:blip r:embed="rId10"/>
+                    <a:stretch>
+                      <a:fillRect/>
+                    </a:stretch>
+                  </pic:blipFill>
+                  <pic:spPr>
+                    <a:xfrm>
+                      <a:off x="0" y="0"/>
+                      <a:ext cx="5823249" cy="2902099"/>
+                    </a:xfrm>
+                    <a:prstGeom prst="rect">
+                      <a:avLst/>
+                    </a:prstGeom>
+                  </pic:spPr>
+                </pic:pic>
+              </a:graphicData>
+            </a:graphic>
+          </wp:inline>
+        </w:drawing>
+      </w:r>
+    </w:p>
+    <w:p>
+      <w:pPr>
+        <w:pStyle w:val="IntenseQuote"/>
+      </w:pPr>
+      <w:r>
+        <w:lastRenderedPageBreak/>
+        <w:t>2. Player Enters character name</w:t>
+      </w:r>
+      <w:r>
+        <w:rPr>
+          <w:noProof/>
+        </w:rPr>
+        <w:drawing>
+          <wp:inline distT="0" distB="0" distL="0" distR="0" wp14:anchorId="09781431" wp14:editId="5EAB612F">
+            <wp:extent cx="5874052" cy="5626389"/>
+            <wp:effectExtent l="0" t="0" r="0" b="0"/>
+            <wp:docPr id="3" name="Picture 3"/>
+            <wp:cNvGraphicFramePr>
+              <a:graphicFrameLocks xmlns:a="http://schemas.openxmlformats.org/drawingml/2006/main" noChangeAspect="1"/>
+            </wp:cNvGraphicFramePr>
+            <a:graphic xmlns:a="http://schemas.openxmlformats.org/drawingml/2006/main">
+              <a:graphicData uri="http://schemas.openxmlformats.org/drawingml/2006/picture">
+                <pic:pic xmlns:pic="http://schemas.openxmlformats.org/drawingml/2006/picture">
+                  <pic:nvPicPr>
+                    <pic:cNvPr id="1" name=""/>
+                    <pic:cNvPicPr/>
+                  </pic:nvPicPr>
+                  <pic:blipFill>
+                    <a:blip r:embed="rId11"/>
+                    <a:stretch>
+                      <a:fillRect/>
+                    </a:stretch>
+                  </pic:blipFill>
+                  <pic:spPr>
+                    <a:xfrm>
+                      <a:off x="0" y="0"/>
+                      <a:ext cx="5874052" cy="5626389"/>
+                    </a:xfrm>
+                    <a:prstGeom prst="rect">
+                      <a:avLst/>
+                    </a:prstGeom>
+                  </pic:spPr>
+                </pic:pic>
+              </a:graphicData>
+            </a:graphic>
+          </wp:inline>
+        </w:drawing>
+      </w:r>
+    </w:p>
+    <w:p>
+      <w:pPr>
+        <w:pStyle w:val="IntenseQuote"/>
+      </w:pPr>
+      <w:r>
+        <w:lastRenderedPageBreak/>
+        <w:t>3. Player clicks start</w:t>
+      </w:r>
+      <w:r>
+        <w:rPr>
+          <w:noProof/>
+        </w:rPr>
+        <w:drawing>
+          <wp:inline distT="0" distB="0" distL="0" distR="0" wp14:anchorId="71544DE6" wp14:editId="4A3D6AFD">
+            <wp:extent cx="5848651" cy="5543835"/>
+            <wp:effectExtent l="0" t="0" r="0" b="0"/>
+            <wp:docPr id="4" name="Picture 4"/>
+            <wp:cNvGraphicFramePr>
+              <a:graphicFrameLocks xmlns:a="http://schemas.openxmlformats.org/drawingml/2006/main" noChangeAspect="1"/>
+            </wp:cNvGraphicFramePr>
+            <a:graphic xmlns:a="http://schemas.openxmlformats.org/drawingml/2006/main">
+              <a:graphicData uri="http://schemas.openxmlformats.org/drawingml/2006/picture">
+                <pic:pic xmlns:pic="http://schemas.openxmlformats.org/drawingml/2006/picture">
+                  <pic:nvPicPr>
+                    <pic:cNvPr id="1" name=""/>
+                    <pic:cNvPicPr/>
+                  </pic:nvPicPr>
+                  <pic:blipFill>
+                    <a:blip r:embed="rId12"/>
+                    <a:stretch>
+                      <a:fillRect/>
+                    </a:stretch>
+                  </pic:blipFill>
+                  <pic:spPr>
+                    <a:xfrm>
+                      <a:off x="0" y="0"/>
+                      <a:ext cx="5848651" cy="5543835"/>
+                    </a:xfrm>
+                    <a:prstGeom prst="rect">
+                      <a:avLst/>
+                    </a:prstGeom>
+                  </pic:spPr>
+                </pic:pic>
+              </a:graphicData>
+            </a:graphic>
+          </wp:inline>
+        </w:drawing>
+      </w:r>
+    </w:p>
+    <w:p>
+      <w:pPr>
+        <w:pStyle w:val="IntenseQuote"/>
+      </w:pPr>
+      <w:r>
+        <w:lastRenderedPageBreak/>
+        <w:t>4. Player clicks Fluffy Fields</w:t>
+      </w:r>
+      <w:r>
+        <w:rPr>
+          <w:noProof/>
+        </w:rPr>
+        <w:drawing>
+          <wp:inline distT="0" distB="0" distL="0" distR="0" wp14:anchorId="027B0830" wp14:editId="44F5BC6E">
+            <wp:extent cx="5791498" cy="5562886"/>
+            <wp:effectExtent l="0" t="0" r="0" b="0"/>
+            <wp:docPr id="5" name="Picture 5"/>
+            <wp:cNvGraphicFramePr>
+              <a:graphicFrameLocks xmlns:a="http://schemas.openxmlformats.org/drawingml/2006/main" noChangeAspect="1"/>
+            </wp:cNvGraphicFramePr>
+            <a:graphic xmlns:a="http://schemas.openxmlformats.org/drawingml/2006/main">
+              <a:graphicData uri="http://schemas.openxmlformats.org/drawingml/2006/picture">
+                <pic:pic xmlns:pic="http://schemas.openxmlformats.org/drawingml/2006/picture">
+                  <pic:nvPicPr>
+                    <pic:cNvPr id="1" name=""/>
+                    <pic:cNvPicPr/>
+                  </pic:nvPicPr>
+                  <pic:blipFill>
+                    <a:blip r:embed="rId13"/>
+                    <a:stretch>
+                      <a:fillRect/>
+                    </a:stretch>
+                  </pic:blipFill>
+                  <pic:spPr>
+                    <a:xfrm>
+                      <a:off x="0" y="0"/>
+                      <a:ext cx="5791498" cy="5562886"/>
+                    </a:xfrm>
+                    <a:prstGeom prst="rect">
+                      <a:avLst/>
+                    </a:prstGeom>
+                  </pic:spPr>
+                </pic:pic>
+              </a:graphicData>
+            </a:graphic>
+          </wp:inline>
+        </w:drawing>
+      </w:r>
+    </w:p>
+    <w:p>
+      <w:pPr>
+        <w:pStyle w:val="IntenseQuote"/>
+      </w:pPr>
+      <w:r>
+        <w:lastRenderedPageBreak/>
+        <w:t>5. Player clicks Attack</w:t>
+      </w:r>
+      <w:r>
+        <w:rPr>
+          <w:noProof/>
+        </w:rPr>
+        <w:drawing>
+          <wp:inline distT="0" distB="0" distL="0" distR="0" wp14:anchorId="173656F6" wp14:editId="1AB2DC08">
+            <wp:extent cx="5791498" cy="5569236"/>
+            <wp:effectExtent l="0" t="0" r="0" b="0"/>
+            <wp:docPr id="6" name="Picture 6"/>
+            <wp:cNvGraphicFramePr>
+              <a:graphicFrameLocks xmlns:a="http://schemas.openxmlformats.org/drawingml/2006/main" noChangeAspect="1"/>
+            </wp:cNvGraphicFramePr>
+            <a:graphic xmlns:a="http://schemas.openxmlformats.org/drawingml/2006/main">
+              <a:graphicData uri="http://schemas.openxmlformats.org/drawingml/2006/picture">
+                <pic:pic xmlns:pic="http://schemas.openxmlformats.org/drawingml/2006/picture">
+                  <pic:nvPicPr>
+                    <pic:cNvPr id="1" name=""/>
+                    <pic:cNvPicPr/>
+                  </pic:nvPicPr>
+                  <pic:blipFill>
+                    <a:blip r:embed="rId14"/>
+                    <a:stretch>
+                      <a:fillRect/>
+                    </a:stretch>
+                  </pic:blipFill>
+                  <pic:spPr>
+                    <a:xfrm>
+                      <a:off x="0" y="0"/>
+                      <a:ext cx="5791498" cy="5569236"/>
+                    </a:xfrm>
+                    <a:prstGeom prst="rect">
+                      <a:avLst/>
+                    </a:prstGeom>
+                  </pic:spPr>
+                </pic:pic>
+              </a:graphicData>
+            </a:graphic>
+          </wp:inline>
+        </w:drawing>
+      </w:r>
+    </w:p>
+    <w:p>
+      <w:pPr>
+        <w:pStyle w:val="IntenseQuote"/>
+      </w:pPr>
+      <w:r>
+        <w:lastRenderedPageBreak/>
+        <w:t>6. Slime counter attacks</w:t>
+      </w:r>
+      <w:r>
+        <w:rPr>
+          <w:noProof/>
+        </w:rPr>
+        <w:drawing>
+          <wp:inline distT="0" distB="0" distL="0" distR="0" wp14:anchorId="25B377DE" wp14:editId="710A46E7">
+            <wp:extent cx="5778797" cy="5575587"/>
+            <wp:effectExtent l="0" t="0" r="0" b="6350"/>
+            <wp:docPr id="7" name="Picture 7"/>
+            <wp:cNvGraphicFramePr>
+              <a:graphicFrameLocks xmlns:a="http://schemas.openxmlformats.org/drawingml/2006/main" noChangeAspect="1"/>
+            </wp:cNvGraphicFramePr>
+            <a:graphic xmlns:a="http://schemas.openxmlformats.org/drawingml/2006/main">
+              <a:graphicData uri="http://schemas.openxmlformats.org/drawingml/2006/picture">
+                <pic:pic xmlns:pic="http://schemas.openxmlformats.org/drawingml/2006/picture">
+                  <pic:nvPicPr>
+                    <pic:cNvPr id="1" name=""/>
+                    <pic:cNvPicPr/>
+                  </pic:nvPicPr>
+                  <pic:blipFill>
+                    <a:blip r:embed="rId15"/>
+                    <a:stretch>
+                      <a:fillRect/>
+                    </a:stretch>
+                  </pic:blipFill>
+                  <pic:spPr>
+                    <a:xfrm>
+                      <a:off x="0" y="0"/>
+                      <a:ext cx="5778797" cy="5575587"/>
+                    </a:xfrm>
+                    <a:prstGeom prst="rect">
+                      <a:avLst/>
+                    </a:prstGeom>
+                  </pic:spPr>
+                </pic:pic>
+              </a:graphicData>
+            </a:graphic>
+          </wp:inline>
+        </w:drawing>
+      </w:r>
+    </w:p>
+    <w:p>
+      <w:pPr>
+        <w:pStyle w:val="IntenseQuote"/>
+      </w:pPr>
+      <w:r>
+        <w:lastRenderedPageBreak/>
+        <w:t>7. Player defeats slime</w:t>
+      </w:r>
+      <w:r>
+        <w:rPr>
+          <w:noProof/>
+        </w:rPr>
+        <w:drawing>
+          <wp:inline distT="0" distB="0" distL="0" distR="0" wp14:anchorId="3247AD28" wp14:editId="02CAA982">
+            <wp:extent cx="5772447" cy="5569236"/>
+            <wp:effectExtent l="0" t="0" r="0" b="0"/>
+            <wp:docPr id="8" name="Picture 8"/>
+            <wp:cNvGraphicFramePr>
+              <a:graphicFrameLocks xmlns:a="http://schemas.openxmlformats.org/drawingml/2006/main" noChangeAspect="1"/>
+            </wp:cNvGraphicFramePr>
+            <a:graphic xmlns:a="http://schemas.openxmlformats.org/drawingml/2006/main">
+              <a:graphicData uri="http://schemas.openxmlformats.org/drawingml/2006/picture">
+                <pic:pic xmlns:pic="http://schemas.openxmlformats.org/drawingml/2006/picture">
+                  <pic:nvPicPr>
+                    <pic:cNvPr id="1" name=""/>
+                    <pic:cNvPicPr/>
+                  </pic:nvPicPr>
+                  <pic:blipFill>
+                    <a:blip r:embed="rId16"/>
+                    <a:stretch>
+                      <a:fillRect/>
+                    </a:stretch>
+                  </pic:blipFill>
+                  <pic:spPr>
+                    <a:xfrm>
+                      <a:off x="0" y="0"/>
+                      <a:ext cx="5772447" cy="5569236"/>
+                    </a:xfrm>
+                    <a:prstGeom prst="rect">
+                      <a:avLst/>
+                    </a:prstGeom>
+                  </pic:spPr>
+                </pic:pic>
+              </a:graphicData>
+            </a:graphic>
+          </wp:inline>
+        </w:drawing>
+      </w:r>
+    </w:p>
+    <w:p>
+      <w:pPr>
+        <w:pStyle w:val="IntenseQuote"/>
+      </w:pPr>
+      <w:r>
+        <w:lastRenderedPageBreak/>
+        <w:t>8. Player clicks Flee and succeeds</w:t>
+      </w:r>
+      <w:r>
+        <w:rPr>
+          <w:noProof/>
+        </w:rPr>
+        <w:drawing>
+          <wp:inline distT="0" distB="0" distL="0" distR="0" wp14:anchorId="507E12E4" wp14:editId="0FA7921E">
+            <wp:extent cx="5759746" cy="5575587"/>
+            <wp:effectExtent l="0" t="0" r="0" b="6350"/>
+            <wp:docPr id="9" name="Picture 9"/>
+            <wp:cNvGraphicFramePr>
+              <a:graphicFrameLocks xmlns:a="http://schemas.openxmlformats.org/drawingml/2006/main" noChangeAspect="1"/>
+            </wp:cNvGraphicFramePr>
+            <a:graphic xmlns:a="http://schemas.openxmlformats.org/drawingml/2006/main">
+              <a:graphicData uri="http://schemas.openxmlformats.org/drawingml/2006/picture">
+                <pic:pic xmlns:pic="http://schemas.openxmlformats.org/drawingml/2006/picture">
+                  <pic:nvPicPr>
+                    <pic:cNvPr id="1" name=""/>
+                    <pic:cNvPicPr/>
+                  </pic:nvPicPr>
+                  <pic:blipFill>
+                    <a:blip r:embed="rId17"/>
+                    <a:stretch>
+                      <a:fillRect/>
+                    </a:stretch>
+                  </pic:blipFill>
+                  <pic:spPr>
+                    <a:xfrm>
+                      <a:off x="0" y="0"/>
+                      <a:ext cx="5759746" cy="5575587"/>
+                    </a:xfrm>
+                    <a:prstGeom prst="rect">
+                      <a:avLst/>
+                    </a:prstGeom>
+                  </pic:spPr>
+                </pic:pic>
+              </a:graphicData>
+            </a:graphic>
+          </wp:inline>
+        </w:drawing>
+      </w:r>
+    </w:p>
+    <w:p>
+      <w:pPr>
+        <w:pStyle w:val="IntenseQuote"/>
+      </w:pPr>
+      <w:r>
+        <w:lastRenderedPageBreak/>
+        <w:t xml:space="preserve">9. Program redirects Player to </w:t>
+      </w:r>
+      <w:proofErr w:type="spellStart"/>
+      <w:r>
+        <w:t>TravelScreen</w:t>
+      </w:r>
+      <w:proofErr w:type="spellEnd"/>
+      <w:r>
+        <w:t xml:space="preserve"> if Flee was successful</w:t>
+      </w:r>
+      <w:r>
+        <w:rPr>
+          <w:noProof/>
+        </w:rPr>
+        <w:drawing>
+          <wp:inline distT="0" distB="0" distL="0" distR="0" wp14:anchorId="42E08D2A" wp14:editId="3B944D04">
+            <wp:extent cx="5753396" cy="5569236"/>
+            <wp:effectExtent l="0" t="0" r="0" b="0"/>
+            <wp:docPr id="11" name="Picture 11"/>
+            <wp:cNvGraphicFramePr>
+              <a:graphicFrameLocks xmlns:a="http://schemas.openxmlformats.org/drawingml/2006/main" noChangeAspect="1"/>
+            </wp:cNvGraphicFramePr>
+            <a:graphic xmlns:a="http://schemas.openxmlformats.org/drawingml/2006/main">
+              <a:graphicData uri="http://schemas.openxmlformats.org/drawingml/2006/picture">
+                <pic:pic xmlns:pic="http://schemas.openxmlformats.org/drawingml/2006/picture">
+                  <pic:nvPicPr>
+                    <pic:cNvPr id="1" name=""/>
+                    <pic:cNvPicPr/>
+                  </pic:nvPicPr>
+                  <pic:blipFill>
+                    <a:blip r:embed="rId18"/>
+                    <a:stretch>
+                      <a:fillRect/>
+                    </a:stretch>
+                  </pic:blipFill>
+                  <pic:spPr>
+                    <a:xfrm>
+                      <a:off x="0" y="0"/>
+                      <a:ext cx="5753396" cy="5569236"/>
+                    </a:xfrm>
+                    <a:prstGeom prst="rect">
+                      <a:avLst/>
+                    </a:prstGeom>
+                  </pic:spPr>
+                </pic:pic>
+              </a:graphicData>
+            </a:graphic>
+          </wp:inline>
+        </w:drawing>
+      </w:r>
+    </w:p>
+    <w:p>
+      <w:pPr>
+        <w:pStyle w:val="IntenseQuote"/>
+      </w:pPr>
+      <w:r>
+        <w:lastRenderedPageBreak/>
+        <w:t>10. Player enables Auto-Pilot</w:t>
+      </w:r>
+      <w:r>
+        <w:rPr>
+          <w:noProof/>
+        </w:rPr>
+        <w:drawing>
+          <wp:inline distT="0" distB="0" distL="0" distR="0" wp14:anchorId="31C6EB60" wp14:editId="37408F20">
+            <wp:extent cx="5931205" cy="3321221"/>
+            <wp:effectExtent l="0" t="0" r="0" b="0"/>
+            <wp:docPr id="12" name="Picture 12"/>
+            <wp:cNvGraphicFramePr>
+              <a:graphicFrameLocks xmlns:a="http://schemas.openxmlformats.org/drawingml/2006/main" noChangeAspect="1"/>
+            </wp:cNvGraphicFramePr>
+            <a:graphic xmlns:a="http://schemas.openxmlformats.org/drawingml/2006/main">
+              <a:graphicData uri="http://schemas.openxmlformats.org/drawingml/2006/picture">
+                <pic:pic xmlns:pic="http://schemas.openxmlformats.org/drawingml/2006/picture">
+                  <pic:nvPicPr>
+                    <pic:cNvPr id="1" name=""/>
+                    <pic:cNvPicPr/>
+                  </pic:nvPicPr>
+                  <pic:blipFill>
+                    <a:blip r:embed="rId19"/>
+                    <a:stretch>
+                      <a:fillRect/>
+                    </a:stretch>
+                  </pic:blipFill>
+                  <pic:spPr>
+                    <a:xfrm>
+                      <a:off x="0" y="0"/>
+                      <a:ext cx="5931205" cy="3321221"/>
+                    </a:xfrm>
+                    <a:prstGeom prst="rect">
+                      <a:avLst/>
+                    </a:prstGeom>
+                  </pic:spPr>
+                </pic:pic>
+              </a:graphicData>
+            </a:graphic>
+          </wp:inline>
+        </w:drawing>
       </w:r>
     </w:p>
     <w:p>
@@ -72,8 +693,8 @@
       </w:r>
     </w:p>
     <w:sectPr>
-      <w:headerReference w:type="default" r:id="rId7"/>
-      <w:footerReference w:type="default" r:id="rId8"/>
+      <w:headerReference w:type="default" r:id="rId20"/>
+      <w:footerReference w:type="default" r:id="rId21"/>
       <w:pgSz w:w="12240" w:h="15840"/>
       <w:pgMar w:top="1440" w:right="1440" w:bottom="1440" w:left="1440" w:header="720" w:footer="720" w:gutter="0"/>
       <w:cols w:space="720"/>
@@ -2812,6 +3433,119 @@
     </w:lvl>
   </w:abstractNum>
   <w:abstractNum w:abstractNumId="28" w15:restartNumberingAfterBreak="0">
+    <w:nsid w:val="5EEE17C3"/>
+    <w:multiLevelType w:val="hybridMultilevel"/>
+    <w:tmpl w:val="8E9EB7F6"/>
+    <w:lvl w:ilvl="0" w:tplc="04090001">
+      <w:start w:val="1"/>
+      <w:numFmt w:val="bullet"/>
+      <w:lvlText w:val=""/>
+      <w:lvlJc w:val="left"/>
+      <w:pPr>
+        <w:ind w:left="720" w:hanging="360"/>
+      </w:pPr>
+      <w:rPr>
+        <w:rFonts w:ascii="Symbol" w:hAnsi="Symbol" w:hint="default"/>
+      </w:rPr>
+    </w:lvl>
+    <w:lvl w:ilvl="1" w:tplc="04090003" w:tentative="1">
+      <w:start w:val="1"/>
+      <w:numFmt w:val="bullet"/>
+      <w:lvlText w:val="o"/>
+      <w:lvlJc w:val="left"/>
+      <w:pPr>
+        <w:ind w:left="1440" w:hanging="360"/>
+      </w:pPr>
+      <w:rPr>
+        <w:rFonts w:ascii="Courier New" w:hAnsi="Courier New" w:cs="Courier New" w:hint="default"/>
+      </w:rPr>
+    </w:lvl>
+    <w:lvl w:ilvl="2" w:tplc="04090005" w:tentative="1">
+      <w:start w:val="1"/>
+      <w:numFmt w:val="bullet"/>
+      <w:lvlText w:val=""/>
+      <w:lvlJc w:val="left"/>
+      <w:pPr>
+        <w:ind w:left="2160" w:hanging="360"/>
+      </w:pPr>
+      <w:rPr>
+        <w:rFonts w:ascii="Wingdings" w:hAnsi="Wingdings" w:hint="default"/>
+      </w:rPr>
+    </w:lvl>
+    <w:lvl w:ilvl="3" w:tplc="04090001" w:tentative="1">
+      <w:start w:val="1"/>
+      <w:numFmt w:val="bullet"/>
+      <w:lvlText w:val=""/>
+      <w:lvlJc w:val="left"/>
+      <w:pPr>
+        <w:ind w:left="2880" w:hanging="360"/>
+      </w:pPr>
+      <w:rPr>
+        <w:rFonts w:ascii="Symbol" w:hAnsi="Symbol" w:hint="default"/>
+      </w:rPr>
+    </w:lvl>
+    <w:lvl w:ilvl="4" w:tplc="04090003" w:tentative="1">
+      <w:start w:val="1"/>
+      <w:numFmt w:val="bullet"/>
+      <w:lvlText w:val="o"/>
+      <w:lvlJc w:val="left"/>
+      <w:pPr>
+        <w:ind w:left="3600" w:hanging="360"/>
+      </w:pPr>
+      <w:rPr>
+        <w:rFonts w:ascii="Courier New" w:hAnsi="Courier New" w:cs="Courier New" w:hint="default"/>
+      </w:rPr>
+    </w:lvl>
+    <w:lvl w:ilvl="5" w:tplc="04090005" w:tentative="1">
+      <w:start w:val="1"/>
+      <w:numFmt w:val="bullet"/>
+      <w:lvlText w:val=""/>
+      <w:lvlJc w:val="left"/>
+      <w:pPr>
+        <w:ind w:left="4320" w:hanging="360"/>
+      </w:pPr>
+      <w:rPr>
+        <w:rFonts w:ascii="Wingdings" w:hAnsi="Wingdings" w:hint="default"/>
+      </w:rPr>
+    </w:lvl>
+    <w:lvl w:ilvl="6" w:tplc="04090001" w:tentative="1">
+      <w:start w:val="1"/>
+      <w:numFmt w:val="bullet"/>
+      <w:lvlText w:val=""/>
+      <w:lvlJc w:val="left"/>
+      <w:pPr>
+        <w:ind w:left="5040" w:hanging="360"/>
+      </w:pPr>
+      <w:rPr>
+        <w:rFonts w:ascii="Symbol" w:hAnsi="Symbol" w:hint="default"/>
+      </w:rPr>
+    </w:lvl>
+    <w:lvl w:ilvl="7" w:tplc="04090003" w:tentative="1">
+      <w:start w:val="1"/>
+      <w:numFmt w:val="bullet"/>
+      <w:lvlText w:val="o"/>
+      <w:lvlJc w:val="left"/>
+      <w:pPr>
+        <w:ind w:left="5760" w:hanging="360"/>
+      </w:pPr>
+      <w:rPr>
+        <w:rFonts w:ascii="Courier New" w:hAnsi="Courier New" w:cs="Courier New" w:hint="default"/>
+      </w:rPr>
+    </w:lvl>
+    <w:lvl w:ilvl="8" w:tplc="04090005" w:tentative="1">
+      <w:start w:val="1"/>
+      <w:numFmt w:val="bullet"/>
+      <w:lvlText w:val=""/>
+      <w:lvlJc w:val="left"/>
+      <w:pPr>
+        <w:ind w:left="6480" w:hanging="360"/>
+      </w:pPr>
+      <w:rPr>
+        <w:rFonts w:ascii="Wingdings" w:hAnsi="Wingdings" w:hint="default"/>
+      </w:rPr>
+    </w:lvl>
+  </w:abstractNum>
+  <w:abstractNum w:abstractNumId="29" w15:restartNumberingAfterBreak="0">
     <w:nsid w:val="63EF076A"/>
     <w:multiLevelType w:val="hybridMultilevel"/>
     <w:tmpl w:val="494EA47E"/>
@@ -2900,7 +3634,7 @@
       </w:pPr>
     </w:lvl>
   </w:abstractNum>
-  <w:abstractNum w:abstractNumId="29" w15:restartNumberingAfterBreak="0">
+  <w:abstractNum w:abstractNumId="30" w15:restartNumberingAfterBreak="0">
     <w:nsid w:val="65AD6FD8"/>
     <w:multiLevelType w:val="hybridMultilevel"/>
     <w:tmpl w:val="E9703088"/>
@@ -2989,7 +3723,7 @@
       </w:pPr>
     </w:lvl>
   </w:abstractNum>
-  <w:abstractNum w:abstractNumId="30" w15:restartNumberingAfterBreak="0">
+  <w:abstractNum w:abstractNumId="31" w15:restartNumberingAfterBreak="0">
     <w:nsid w:val="65F8171B"/>
     <w:multiLevelType w:val="hybridMultilevel"/>
     <w:tmpl w:val="55BEF552"/>
@@ -3075,7 +3809,7 @@
       </w:pPr>
     </w:lvl>
   </w:abstractNum>
-  <w:abstractNum w:abstractNumId="31" w15:restartNumberingAfterBreak="0">
+  <w:abstractNum w:abstractNumId="32" w15:restartNumberingAfterBreak="0">
     <w:nsid w:val="68C52970"/>
     <w:multiLevelType w:val="hybridMultilevel"/>
     <w:tmpl w:val="BA7A6ED0"/>
@@ -3164,7 +3898,7 @@
       </w:pPr>
     </w:lvl>
   </w:abstractNum>
-  <w:abstractNum w:abstractNumId="32" w15:restartNumberingAfterBreak="0">
+  <w:abstractNum w:abstractNumId="33" w15:restartNumberingAfterBreak="0">
     <w:nsid w:val="6BAB58DF"/>
     <w:multiLevelType w:val="hybridMultilevel"/>
     <w:tmpl w:val="689CB050"/>
@@ -3272,7 +4006,7 @@
     <w:abstractNumId w:val="8"/>
   </w:num>
   <w:num w:numId="7">
-    <w:abstractNumId w:val="29"/>
+    <w:abstractNumId w:val="30"/>
   </w:num>
   <w:num w:numId="8">
     <w:abstractNumId w:val="16"/>
@@ -3281,7 +4015,7 @@
     <w:abstractNumId w:val="2"/>
   </w:num>
   <w:num w:numId="10">
-    <w:abstractNumId w:val="30"/>
+    <w:abstractNumId w:val="31"/>
   </w:num>
   <w:num w:numId="11">
     <w:abstractNumId w:val="14"/>
@@ -3302,13 +4036,13 @@
     <w:abstractNumId w:val="22"/>
   </w:num>
   <w:num w:numId="17">
-    <w:abstractNumId w:val="31"/>
+    <w:abstractNumId w:val="32"/>
   </w:num>
   <w:num w:numId="18">
     <w:abstractNumId w:val="20"/>
   </w:num>
   <w:num w:numId="19">
-    <w:abstractNumId w:val="32"/>
+    <w:abstractNumId w:val="33"/>
   </w:num>
   <w:num w:numId="20">
     <w:abstractNumId w:val="24"/>
@@ -3335,7 +4069,7 @@
     <w:abstractNumId w:val="1"/>
   </w:num>
   <w:num w:numId="28">
-    <w:abstractNumId w:val="28"/>
+    <w:abstractNumId w:val="29"/>
   </w:num>
   <w:num w:numId="29">
     <w:abstractNumId w:val="6"/>
@@ -3351,6 +4085,9 @@
   </w:num>
   <w:num w:numId="33">
     <w:abstractNumId w:val="7"/>
+  </w:num>
+  <w:num w:numId="34">
+    <w:abstractNumId w:val="28"/>
   </w:num>
 </w:numbering>
 </file>
@@ -4013,6 +4750,143 @@
       <w:spacing w:val="15"/>
     </w:rPr>
   </w:style>
+  <w:style w:type="paragraph" w:styleId="IntenseQuote">
+    <w:name w:val="Intense Quote"/>
+    <w:basedOn w:val="Normal"/>
+    <w:next w:val="Normal"/>
+    <w:link w:val="IntenseQuoteChar"/>
+    <w:uiPriority w:val="30"/>
+    <w:qFormat/>
+    <w:rsid w:val="005831D8"/>
+    <w:pPr>
+      <w:pBdr>
+        <w:top w:val="single" w:sz="4" w:space="10" w:color="4472C4" w:themeColor="accent1"/>
+        <w:bottom w:val="single" w:sz="4" w:space="10" w:color="4472C4" w:themeColor="accent1"/>
+      </w:pBdr>
+      <w:spacing w:before="360" w:after="360"/>
+      <w:ind w:left="864" w:right="864"/>
+      <w:jc w:val="center"/>
+    </w:pPr>
+    <w:rPr>
+      <w:i/>
+      <w:iCs/>
+      <w:color w:val="4472C4" w:themeColor="accent1"/>
+    </w:rPr>
+  </w:style>
+  <w:style w:type="character" w:customStyle="1" w:styleId="IntenseQuoteChar">
+    <w:name w:val="Intense Quote Char"/>
+    <w:basedOn w:val="DefaultParagraphFont"/>
+    <w:link w:val="IntenseQuote"/>
+    <w:uiPriority w:val="30"/>
+    <w:rsid w:val="005831D8"/>
+    <w:rPr>
+      <w:i/>
+      <w:iCs/>
+      <w:color w:val="4472C4" w:themeColor="accent1"/>
+    </w:rPr>
+  </w:style>
+  <w:style w:type="character" w:styleId="CommentReference">
+    <w:name w:val="annotation reference"/>
+    <w:basedOn w:val="DefaultParagraphFont"/>
+    <w:uiPriority w:val="99"/>
+    <w:semiHidden/>
+    <w:unhideWhenUsed/>
+    <w:rsid w:val="00EE3BD9"/>
+    <w:rPr>
+      <w:sz w:val="16"/>
+      <w:szCs w:val="16"/>
+    </w:rPr>
+  </w:style>
+  <w:style w:type="paragraph" w:styleId="CommentText">
+    <w:name w:val="annotation text"/>
+    <w:basedOn w:val="Normal"/>
+    <w:link w:val="CommentTextChar"/>
+    <w:uiPriority w:val="99"/>
+    <w:semiHidden/>
+    <w:unhideWhenUsed/>
+    <w:rsid w:val="00EE3BD9"/>
+    <w:pPr>
+      <w:spacing w:line="240" w:lineRule="auto"/>
+    </w:pPr>
+    <w:rPr>
+      <w:sz w:val="20"/>
+      <w:szCs w:val="20"/>
+    </w:rPr>
+  </w:style>
+  <w:style w:type="character" w:customStyle="1" w:styleId="CommentTextChar">
+    <w:name w:val="Comment Text Char"/>
+    <w:basedOn w:val="DefaultParagraphFont"/>
+    <w:link w:val="CommentText"/>
+    <w:uiPriority w:val="99"/>
+    <w:semiHidden/>
+    <w:rsid w:val="00EE3BD9"/>
+    <w:rPr>
+      <w:sz w:val="20"/>
+      <w:szCs w:val="20"/>
+    </w:rPr>
+  </w:style>
+  <w:style w:type="paragraph" w:styleId="CommentSubject">
+    <w:name w:val="annotation subject"/>
+    <w:basedOn w:val="CommentText"/>
+    <w:next w:val="CommentText"/>
+    <w:link w:val="CommentSubjectChar"/>
+    <w:uiPriority w:val="99"/>
+    <w:semiHidden/>
+    <w:unhideWhenUsed/>
+    <w:rsid w:val="00EE3BD9"/>
+    <w:rPr>
+      <w:b/>
+      <w:bCs/>
+    </w:rPr>
+  </w:style>
+  <w:style w:type="character" w:customStyle="1" w:styleId="CommentSubjectChar">
+    <w:name w:val="Comment Subject Char"/>
+    <w:basedOn w:val="CommentTextChar"/>
+    <w:link w:val="CommentSubject"/>
+    <w:uiPriority w:val="99"/>
+    <w:semiHidden/>
+    <w:rsid w:val="00EE3BD9"/>
+    <w:rPr>
+      <w:b/>
+      <w:bCs/>
+      <w:sz w:val="20"/>
+      <w:szCs w:val="20"/>
+    </w:rPr>
+  </w:style>
+  <w:style w:type="character" w:styleId="Hyperlink">
+    <w:name w:val="Hyperlink"/>
+    <w:basedOn w:val="DefaultParagraphFont"/>
+    <w:uiPriority w:val="99"/>
+    <w:unhideWhenUsed/>
+    <w:rsid w:val="00EE3BD9"/>
+    <w:rPr>
+      <w:color w:val="0563C1" w:themeColor="hyperlink"/>
+      <w:u w:val="single"/>
+    </w:rPr>
+  </w:style>
+  <w:style w:type="character" w:styleId="UnresolvedMention">
+    <w:name w:val="Unresolved Mention"/>
+    <w:basedOn w:val="DefaultParagraphFont"/>
+    <w:uiPriority w:val="99"/>
+    <w:semiHidden/>
+    <w:unhideWhenUsed/>
+    <w:rsid w:val="00EE3BD9"/>
+    <w:rPr>
+      <w:color w:val="605E5C"/>
+      <w:shd w:val="clear" w:color="auto" w:fill="E1DFDD"/>
+    </w:rPr>
+  </w:style>
+  <w:style w:type="character" w:styleId="Strong">
+    <w:name w:val="Strong"/>
+    <w:basedOn w:val="DefaultParagraphFont"/>
+    <w:uiPriority w:val="22"/>
+    <w:qFormat/>
+    <w:rsid w:val="00EE3BD9"/>
+    <w:rPr>
+      <w:b/>
+      <w:bCs/>
+    </w:rPr>
+  </w:style>
 </w:styles>
 </file>
 

</xml_diff>